<commit_message>
Avances proyecto 04132024 v0.0.1
</commit_message>
<xml_diff>
--- a/documentacion/Documentación Técnica - Bookers.docx
+++ b/documentacion/Documentación Técnica - Bookers.docx
@@ -10,6 +10,492 @@
         <w:t>Documentación Técnica – Bookers</w:t>
       </w:r>
     </w:p>
+    <w:p/>
+    <w:p>
+      <w:pPr>
+        <w:pStyle w:val="Subtitle"/>
+        <w:rPr>
+          <w:b/>
+          <w:bCs/>
+          <w:color w:val="auto"/>
+          <w:u w:val="single"/>
+        </w:rPr>
+      </w:pPr>
+      <w:r>
+        <w:rPr>
+          <w:b/>
+          <w:bCs/>
+          <w:color w:val="auto"/>
+          <w:u w:val="single"/>
+        </w:rPr>
+        <w:t>BOOKERS – BACKEND</w:t>
+      </w:r>
+    </w:p>
+    <w:p>
+      <w:pPr>
+        <w:rPr>
+          <w:rStyle w:val="SubtleEmphasis"/>
+          <w:b/>
+          <w:bCs/>
+          <w:color w:val="auto"/>
+        </w:rPr>
+      </w:pPr>
+      <w:r>
+        <w:rPr>
+          <w:rStyle w:val="SubtleEmphasis"/>
+          <w:b/>
+          <w:bCs/>
+          <w:color w:val="auto"/>
+        </w:rPr>
+        <w:t>Tecnologías de Arquitectura</w:t>
+      </w:r>
+    </w:p>
+    <w:p>
+      <w:pPr>
+        <w:pStyle w:val="ListParagraph"/>
+        <w:numPr>
+          <w:ilvl w:val="0"/>
+          <w:numId w:val="1"/>
+        </w:numPr>
+        <w:rPr>
+          <w:rStyle w:val="SubtleEmphasis"/>
+          <w:color w:val="auto"/>
+        </w:rPr>
+      </w:pPr>
+      <w:r>
+        <w:rPr>
+          <w:rStyle w:val="SubtleEmphasis"/>
+          <w:color w:val="auto"/>
+        </w:rPr>
+        <w:t>Base de datos PostgreSQL 16.2</w:t>
+      </w:r>
+    </w:p>
+    <w:p>
+      <w:pPr>
+        <w:pStyle w:val="ListParagraph"/>
+        <w:numPr>
+          <w:ilvl w:val="0"/>
+          <w:numId w:val="1"/>
+        </w:numPr>
+        <w:rPr>
+          <w:rStyle w:val="SubtleEmphasis"/>
+          <w:color w:val="auto"/>
+        </w:rPr>
+      </w:pPr>
+      <w:r>
+        <w:rPr>
+          <w:rStyle w:val="SubtleEmphasis"/>
+          <w:color w:val="auto"/>
+        </w:rPr>
+        <w:t>Docker</w:t>
+      </w:r>
+    </w:p>
+    <w:p>
+      <w:pPr>
+        <w:pStyle w:val="ListParagraph"/>
+        <w:numPr>
+          <w:ilvl w:val="0"/>
+          <w:numId w:val="1"/>
+        </w:numPr>
+        <w:rPr>
+          <w:rStyle w:val="SubtleEmphasis"/>
+          <w:color w:val="auto"/>
+        </w:rPr>
+      </w:pPr>
+      <w:r>
+        <w:rPr>
+          <w:rStyle w:val="SubtleEmphasis"/>
+          <w:color w:val="auto"/>
+        </w:rPr>
+        <w:t>Java 17</w:t>
+      </w:r>
+    </w:p>
+    <w:p>
+      <w:pPr>
+        <w:pStyle w:val="ListParagraph"/>
+        <w:numPr>
+          <w:ilvl w:val="0"/>
+          <w:numId w:val="1"/>
+        </w:numPr>
+        <w:rPr>
+          <w:rStyle w:val="SubtleEmphasis"/>
+          <w:color w:val="auto"/>
+        </w:rPr>
+      </w:pPr>
+      <w:r>
+        <w:rPr>
+          <w:rStyle w:val="SubtleEmphasis"/>
+          <w:color w:val="auto"/>
+        </w:rPr>
+        <w:t>Maven</w:t>
+      </w:r>
+    </w:p>
+    <w:p>
+      <w:pPr>
+        <w:pStyle w:val="ListParagraph"/>
+        <w:numPr>
+          <w:ilvl w:val="0"/>
+          <w:numId w:val="1"/>
+        </w:numPr>
+        <w:rPr>
+          <w:rStyle w:val="SubtleEmphasis"/>
+          <w:color w:val="auto"/>
+        </w:rPr>
+      </w:pPr>
+      <w:r>
+        <w:rPr>
+          <w:rStyle w:val="SubtleEmphasis"/>
+          <w:color w:val="auto"/>
+        </w:rPr>
+        <w:t>Ubuntu 20.04 Linux</w:t>
+      </w:r>
+    </w:p>
+    <w:p>
+      <w:pPr>
+        <w:pStyle w:val="ListParagraph"/>
+        <w:numPr>
+          <w:ilvl w:val="0"/>
+          <w:numId w:val="1"/>
+        </w:numPr>
+        <w:rPr>
+          <w:rStyle w:val="SubtleEmphasis"/>
+          <w:color w:val="auto"/>
+        </w:rPr>
+      </w:pPr>
+      <w:r>
+        <w:rPr>
+          <w:rStyle w:val="SubtleEmphasis"/>
+          <w:color w:val="auto"/>
+        </w:rPr>
+        <w:t>Cloudflare</w:t>
+      </w:r>
+    </w:p>
+    <w:p>
+      <w:pPr>
+        <w:rPr>
+          <w:rStyle w:val="SubtleEmphasis"/>
+          <w:b/>
+          <w:bCs/>
+          <w:i w:val="0"/>
+          <w:iCs w:val="0"/>
+          <w:color w:val="auto"/>
+        </w:rPr>
+      </w:pPr>
+      <w:r>
+        <w:rPr>
+          <w:rStyle w:val="SubtleEmphasis"/>
+          <w:b/>
+          <w:bCs/>
+          <w:i w:val="0"/>
+          <w:iCs w:val="0"/>
+          <w:color w:val="auto"/>
+        </w:rPr>
+        <w:t>Tecnologías de Proyecto</w:t>
+      </w:r>
+    </w:p>
+    <w:p>
+      <w:pPr>
+        <w:pStyle w:val="ListParagraph"/>
+        <w:numPr>
+          <w:ilvl w:val="0"/>
+          <w:numId w:val="2"/>
+        </w:numPr>
+        <w:rPr>
+          <w:rStyle w:val="SubtleEmphasis"/>
+          <w:vanish/>
+          <w:color w:val="auto"/>
+          <w:specVanish/>
+        </w:rPr>
+      </w:pPr>
+      <w:r>
+        <w:rPr>
+          <w:rStyle w:val="SubtleEmphasis"/>
+          <w:color w:val="auto"/>
+        </w:rPr>
+        <w:t>Spring Boot 3.2.3</w:t>
+      </w:r>
+    </w:p>
+    <w:p>
+      <w:pPr>
+        <w:pStyle w:val="ListParagraph"/>
+        <w:numPr>
+          <w:ilvl w:val="0"/>
+          <w:numId w:val="2"/>
+        </w:numPr>
+        <w:rPr>
+          <w:i/>
+          <w:iCs/>
+        </w:rPr>
+      </w:pPr>
+    </w:p>
+    <w:p>
+      <w:pPr>
+        <w:pStyle w:val="ListParagraph"/>
+        <w:numPr>
+          <w:ilvl w:val="0"/>
+          <w:numId w:val="2"/>
+        </w:numPr>
+        <w:rPr>
+          <w:i/>
+          <w:iCs/>
+        </w:rPr>
+      </w:pPr>
+      <w:r>
+        <w:rPr>
+          <w:rStyle w:val="SubtleEmphasis"/>
+          <w:color w:val="auto"/>
+        </w:rPr>
+        <w:t>JPA: Mapeo Base de Datos</w:t>
+      </w:r>
+    </w:p>
+    <w:p>
+      <w:pPr>
+        <w:pStyle w:val="ListParagraph"/>
+        <w:numPr>
+          <w:ilvl w:val="0"/>
+          <w:numId w:val="2"/>
+        </w:numPr>
+        <w:rPr>
+          <w:i/>
+          <w:iCs/>
+        </w:rPr>
+      </w:pPr>
+      <w:proofErr w:type="spellStart"/>
+      <w:r>
+        <w:rPr>
+          <w:i/>
+          <w:iCs/>
+        </w:rPr>
+        <w:t>Flyway</w:t>
+      </w:r>
+      <w:proofErr w:type="spellEnd"/>
+      <w:r>
+        <w:rPr>
+          <w:i/>
+          <w:iCs/>
+        </w:rPr>
+        <w:t>: Migración de Base de Datos</w:t>
+      </w:r>
+    </w:p>
+    <w:p>
+      <w:pPr>
+        <w:pStyle w:val="ListParagraph"/>
+        <w:numPr>
+          <w:ilvl w:val="0"/>
+          <w:numId w:val="2"/>
+        </w:numPr>
+        <w:rPr>
+          <w:i/>
+          <w:iCs/>
+        </w:rPr>
+      </w:pPr>
+      <w:r>
+        <w:rPr>
+          <w:i/>
+          <w:iCs/>
+        </w:rPr>
+        <w:t>Lombok: Librería para objetos</w:t>
+      </w:r>
+    </w:p>
+    <w:p>
+      <w:pPr>
+        <w:pStyle w:val="Subtitle"/>
+        <w:numPr>
+          <w:ilvl w:val="0"/>
+          <w:numId w:val="0"/>
+        </w:numPr>
+        <w:rPr>
+          <w:b/>
+          <w:bCs/>
+          <w:color w:val="auto"/>
+          <w:u w:val="single"/>
+        </w:rPr>
+      </w:pPr>
+    </w:p>
+    <w:p>
+      <w:pPr>
+        <w:pStyle w:val="Subtitle"/>
+        <w:numPr>
+          <w:ilvl w:val="0"/>
+          <w:numId w:val="0"/>
+        </w:numPr>
+        <w:rPr>
+          <w:b/>
+          <w:bCs/>
+          <w:color w:val="auto"/>
+          <w:u w:val="single"/>
+        </w:rPr>
+      </w:pPr>
+      <w:r>
+        <w:rPr>
+          <w:b/>
+          <w:bCs/>
+          <w:color w:val="auto"/>
+          <w:u w:val="single"/>
+        </w:rPr>
+        <w:t xml:space="preserve">BOOKERS – </w:t>
+      </w:r>
+      <w:r>
+        <w:rPr>
+          <w:b/>
+          <w:bCs/>
+          <w:color w:val="auto"/>
+          <w:u w:val="single"/>
+        </w:rPr>
+        <w:t>FRONTEND</w:t>
+      </w:r>
+    </w:p>
+    <w:p>
+      <w:pPr>
+        <w:rPr>
+          <w:b/>
+          <w:bCs/>
+        </w:rPr>
+      </w:pPr>
+      <w:r>
+        <w:rPr>
+          <w:b/>
+          <w:bCs/>
+        </w:rPr>
+        <w:t>Tecnologías de Arquitectura</w:t>
+      </w:r>
+    </w:p>
+    <w:p>
+      <w:pPr>
+        <w:pStyle w:val="ListParagraph"/>
+        <w:numPr>
+          <w:ilvl w:val="0"/>
+          <w:numId w:val="2"/>
+        </w:numPr>
+        <w:rPr>
+          <w:i/>
+          <w:iCs/>
+        </w:rPr>
+      </w:pPr>
+      <w:r>
+        <w:rPr>
+          <w:i/>
+          <w:iCs/>
+        </w:rPr>
+        <w:t>SQLite</w:t>
+      </w:r>
+    </w:p>
+    <w:p>
+      <w:pPr>
+        <w:pStyle w:val="ListParagraph"/>
+        <w:numPr>
+          <w:ilvl w:val="0"/>
+          <w:numId w:val="2"/>
+        </w:numPr>
+        <w:rPr>
+          <w:i/>
+          <w:iCs/>
+        </w:rPr>
+      </w:pPr>
+      <w:r>
+        <w:rPr>
+          <w:i/>
+          <w:iCs/>
+        </w:rPr>
+        <w:t>Java 17</w:t>
+      </w:r>
+    </w:p>
+    <w:p>
+      <w:pPr>
+        <w:pStyle w:val="ListParagraph"/>
+        <w:numPr>
+          <w:ilvl w:val="0"/>
+          <w:numId w:val="2"/>
+        </w:numPr>
+        <w:rPr>
+          <w:i/>
+          <w:iCs/>
+        </w:rPr>
+      </w:pPr>
+      <w:r>
+        <w:rPr>
+          <w:i/>
+          <w:iCs/>
+        </w:rPr>
+        <w:t>Maven</w:t>
+      </w:r>
+    </w:p>
+    <w:p>
+      <w:pPr>
+        <w:rPr>
+          <w:b/>
+          <w:bCs/>
+        </w:rPr>
+      </w:pPr>
+      <w:r>
+        <w:rPr>
+          <w:b/>
+          <w:bCs/>
+        </w:rPr>
+        <w:t>Tecnologías de Proyecto</w:t>
+      </w:r>
+    </w:p>
+    <w:p>
+      <w:pPr>
+        <w:pStyle w:val="ListParagraph"/>
+        <w:numPr>
+          <w:ilvl w:val="0"/>
+          <w:numId w:val="2"/>
+        </w:numPr>
+        <w:rPr>
+          <w:i/>
+          <w:iCs/>
+        </w:rPr>
+      </w:pPr>
+      <w:r>
+        <w:rPr>
+          <w:i/>
+          <w:iCs/>
+        </w:rPr>
+        <w:t>JavaFX 21</w:t>
+      </w:r>
+    </w:p>
+    <w:p>
+      <w:pPr>
+        <w:pStyle w:val="ListParagraph"/>
+        <w:numPr>
+          <w:ilvl w:val="0"/>
+          <w:numId w:val="2"/>
+        </w:numPr>
+        <w:rPr>
+          <w:i/>
+          <w:iCs/>
+        </w:rPr>
+      </w:pPr>
+      <w:r>
+        <w:rPr>
+          <w:i/>
+          <w:iCs/>
+        </w:rPr>
+        <w:t>Apache HttpComponents</w:t>
+      </w:r>
+    </w:p>
+    <w:p>
+      <w:pPr>
+        <w:pStyle w:val="ListParagraph"/>
+        <w:numPr>
+          <w:ilvl w:val="0"/>
+          <w:numId w:val="2"/>
+        </w:numPr>
+        <w:rPr>
+          <w:i/>
+          <w:iCs/>
+        </w:rPr>
+      </w:pPr>
+      <w:r>
+        <w:rPr>
+          <w:i/>
+          <w:iCs/>
+        </w:rPr>
+        <w:t>ORMLite</w:t>
+      </w:r>
+    </w:p>
+    <w:p/>
     <w:sectPr>
       <w:pgSz w:w="12240" w:h="15840"/>
       <w:pgMar w:top="1440" w:right="1440" w:bottom="1440" w:left="1440" w:header="708" w:footer="708" w:gutter="0"/>
@@ -18,6 +504,243 @@
     </w:sectPr>
   </w:body>
 </w:document>
+</file>
+
+<file path=word/numbering.xml><?xml version="1.0" encoding="utf-8"?>
+<w:numbering xmlns:wpc="http://schemas.microsoft.com/office/word/2010/wordprocessingCanvas" xmlns:cx="http://schemas.microsoft.com/office/drawing/2014/chartex" xmlns:cx1="http://schemas.microsoft.com/office/drawing/2015/9/8/chartex" xmlns:cx2="http://schemas.microsoft.com/office/drawing/2015/10/21/chartex" xmlns:cx3="http://schemas.microsoft.com/office/drawing/2016/5/9/chartex" xmlns:cx4="http://schemas.microsoft.com/office/drawing/2016/5/10/chartex" xmlns:cx5="http://schemas.microsoft.com/office/drawing/2016/5/11/chartex" xmlns:cx6="http://schemas.microsoft.com/office/drawing/2016/5/12/chartex" xmlns:cx7="http://schemas.microsoft.com/office/drawing/2016/5/13/chartex" xmlns:cx8="http://schemas.microsoft.com/office/drawing/2016/5/14/chartex" xmlns:mc="http://schemas.openxmlformats.org/markup-compatibility/2006" xmlns:aink="http://schemas.microsoft.com/office/drawing/2016/ink" xmlns:am3d="http://schemas.microsoft.com/office/drawing/2017/model3d" xmlns:o="urn:schemas-microsoft-com:office:office" xmlns:oel="http://schemas.microsoft.com/office/2019/extlst" xmlns:r="http://schemas.openxmlformats.org/officeDocument/2006/relationships" xmlns:m="http://schemas.openxmlformats.org/officeDocument/2006/math" xmlns:v="urn:schemas-microsoft-com:vml" xmlns:wp14="http://schemas.microsoft.com/office/word/2010/wordprocessingDrawing" xmlns:wp="http://schemas.openxmlformats.org/drawingml/2006/wordprocessingDrawing" xmlns:w10="urn:schemas-microsoft-com:office:word" xmlns:w="http://schemas.openxmlformats.org/wordprocessingml/2006/main" xmlns:w14="http://schemas.microsoft.com/office/word/2010/wordml" xmlns:w15="http://schemas.microsoft.com/office/word/2012/wordml" xmlns:w16cex="http://schemas.microsoft.com/office/word/2018/wordml/cex" xmlns:w16cid="http://schemas.microsoft.com/office/word/2016/wordml/cid" xmlns:w16="http://schemas.microsoft.com/office/word/2018/wordml" xmlns:w16sdtdh="http://schemas.microsoft.com/office/word/2020/wordml/sdtdatahash" xmlns:w16se="http://schemas.microsoft.com/office/word/2015/wordml/symex" xmlns:wpg="http://schemas.microsoft.com/office/word/2010/wordprocessingGroup" xmlns:wpi="http://schemas.microsoft.com/office/word/2010/wordprocessingInk" xmlns:wne="http://schemas.microsoft.com/office/word/2006/wordml" xmlns:wps="http://schemas.microsoft.com/office/word/2010/wordprocessingShape" mc:Ignorable="w14 w15 w16se w16cid w16 w16cex w16sdtdh wp14">
+  <w:abstractNum w:abstractNumId="0" w15:restartNumberingAfterBreak="0">
+    <w:nsid w:val="319F4C13"/>
+    <w:multiLevelType w:val="hybridMultilevel"/>
+    <w:tmpl w:val="AC1888F2"/>
+    <w:lvl w:ilvl="0" w:tplc="0C0A0001">
+      <w:start w:val="1"/>
+      <w:numFmt w:val="bullet"/>
+      <w:lvlText w:val=""/>
+      <w:lvlJc w:val="left"/>
+      <w:pPr>
+        <w:ind w:left="720" w:hanging="360"/>
+      </w:pPr>
+      <w:rPr>
+        <w:rFonts w:ascii="Symbol" w:hAnsi="Symbol" w:hint="default"/>
+      </w:rPr>
+    </w:lvl>
+    <w:lvl w:ilvl="1" w:tplc="0C0A0003">
+      <w:start w:val="1"/>
+      <w:numFmt w:val="bullet"/>
+      <w:lvlText w:val="o"/>
+      <w:lvlJc w:val="left"/>
+      <w:pPr>
+        <w:ind w:left="1440" w:hanging="360"/>
+      </w:pPr>
+      <w:rPr>
+        <w:rFonts w:ascii="Courier New" w:hAnsi="Courier New" w:cs="Courier New" w:hint="default"/>
+      </w:rPr>
+    </w:lvl>
+    <w:lvl w:ilvl="2" w:tplc="0C0A0005" w:tentative="1">
+      <w:start w:val="1"/>
+      <w:numFmt w:val="bullet"/>
+      <w:lvlText w:val=""/>
+      <w:lvlJc w:val="left"/>
+      <w:pPr>
+        <w:ind w:left="2160" w:hanging="360"/>
+      </w:pPr>
+      <w:rPr>
+        <w:rFonts w:ascii="Wingdings" w:hAnsi="Wingdings" w:hint="default"/>
+      </w:rPr>
+    </w:lvl>
+    <w:lvl w:ilvl="3" w:tplc="0C0A0001" w:tentative="1">
+      <w:start w:val="1"/>
+      <w:numFmt w:val="bullet"/>
+      <w:lvlText w:val=""/>
+      <w:lvlJc w:val="left"/>
+      <w:pPr>
+        <w:ind w:left="2880" w:hanging="360"/>
+      </w:pPr>
+      <w:rPr>
+        <w:rFonts w:ascii="Symbol" w:hAnsi="Symbol" w:hint="default"/>
+      </w:rPr>
+    </w:lvl>
+    <w:lvl w:ilvl="4" w:tplc="0C0A0003" w:tentative="1">
+      <w:start w:val="1"/>
+      <w:numFmt w:val="bullet"/>
+      <w:lvlText w:val="o"/>
+      <w:lvlJc w:val="left"/>
+      <w:pPr>
+        <w:ind w:left="3600" w:hanging="360"/>
+      </w:pPr>
+      <w:rPr>
+        <w:rFonts w:ascii="Courier New" w:hAnsi="Courier New" w:cs="Courier New" w:hint="default"/>
+      </w:rPr>
+    </w:lvl>
+    <w:lvl w:ilvl="5" w:tplc="0C0A0005" w:tentative="1">
+      <w:start w:val="1"/>
+      <w:numFmt w:val="bullet"/>
+      <w:lvlText w:val=""/>
+      <w:lvlJc w:val="left"/>
+      <w:pPr>
+        <w:ind w:left="4320" w:hanging="360"/>
+      </w:pPr>
+      <w:rPr>
+        <w:rFonts w:ascii="Wingdings" w:hAnsi="Wingdings" w:hint="default"/>
+      </w:rPr>
+    </w:lvl>
+    <w:lvl w:ilvl="6" w:tplc="0C0A0001" w:tentative="1">
+      <w:start w:val="1"/>
+      <w:numFmt w:val="bullet"/>
+      <w:lvlText w:val=""/>
+      <w:lvlJc w:val="left"/>
+      <w:pPr>
+        <w:ind w:left="5040" w:hanging="360"/>
+      </w:pPr>
+      <w:rPr>
+        <w:rFonts w:ascii="Symbol" w:hAnsi="Symbol" w:hint="default"/>
+      </w:rPr>
+    </w:lvl>
+    <w:lvl w:ilvl="7" w:tplc="0C0A0003" w:tentative="1">
+      <w:start w:val="1"/>
+      <w:numFmt w:val="bullet"/>
+      <w:lvlText w:val="o"/>
+      <w:lvlJc w:val="left"/>
+      <w:pPr>
+        <w:ind w:left="5760" w:hanging="360"/>
+      </w:pPr>
+      <w:rPr>
+        <w:rFonts w:ascii="Courier New" w:hAnsi="Courier New" w:cs="Courier New" w:hint="default"/>
+      </w:rPr>
+    </w:lvl>
+    <w:lvl w:ilvl="8" w:tplc="0C0A0005" w:tentative="1">
+      <w:start w:val="1"/>
+      <w:numFmt w:val="bullet"/>
+      <w:lvlText w:val=""/>
+      <w:lvlJc w:val="left"/>
+      <w:pPr>
+        <w:ind w:left="6480" w:hanging="360"/>
+      </w:pPr>
+      <w:rPr>
+        <w:rFonts w:ascii="Wingdings" w:hAnsi="Wingdings" w:hint="default"/>
+      </w:rPr>
+    </w:lvl>
+  </w:abstractNum>
+  <w:abstractNum w:abstractNumId="1" w15:restartNumberingAfterBreak="0">
+    <w:nsid w:val="6816550C"/>
+    <w:multiLevelType w:val="hybridMultilevel"/>
+    <w:tmpl w:val="E9C83F66"/>
+    <w:lvl w:ilvl="0" w:tplc="0C0A0001">
+      <w:start w:val="1"/>
+      <w:numFmt w:val="bullet"/>
+      <w:lvlText w:val=""/>
+      <w:lvlJc w:val="left"/>
+      <w:pPr>
+        <w:ind w:left="720" w:hanging="360"/>
+      </w:pPr>
+      <w:rPr>
+        <w:rFonts w:ascii="Symbol" w:hAnsi="Symbol" w:hint="default"/>
+      </w:rPr>
+    </w:lvl>
+    <w:lvl w:ilvl="1" w:tplc="0C0A0003" w:tentative="1">
+      <w:start w:val="1"/>
+      <w:numFmt w:val="bullet"/>
+      <w:lvlText w:val="o"/>
+      <w:lvlJc w:val="left"/>
+      <w:pPr>
+        <w:ind w:left="1440" w:hanging="360"/>
+      </w:pPr>
+      <w:rPr>
+        <w:rFonts w:ascii="Courier New" w:hAnsi="Courier New" w:cs="Courier New" w:hint="default"/>
+      </w:rPr>
+    </w:lvl>
+    <w:lvl w:ilvl="2" w:tplc="0C0A0005" w:tentative="1">
+      <w:start w:val="1"/>
+      <w:numFmt w:val="bullet"/>
+      <w:lvlText w:val=""/>
+      <w:lvlJc w:val="left"/>
+      <w:pPr>
+        <w:ind w:left="2160" w:hanging="360"/>
+      </w:pPr>
+      <w:rPr>
+        <w:rFonts w:ascii="Wingdings" w:hAnsi="Wingdings" w:hint="default"/>
+      </w:rPr>
+    </w:lvl>
+    <w:lvl w:ilvl="3" w:tplc="0C0A0001" w:tentative="1">
+      <w:start w:val="1"/>
+      <w:numFmt w:val="bullet"/>
+      <w:lvlText w:val=""/>
+      <w:lvlJc w:val="left"/>
+      <w:pPr>
+        <w:ind w:left="2880" w:hanging="360"/>
+      </w:pPr>
+      <w:rPr>
+        <w:rFonts w:ascii="Symbol" w:hAnsi="Symbol" w:hint="default"/>
+      </w:rPr>
+    </w:lvl>
+    <w:lvl w:ilvl="4" w:tplc="0C0A0003" w:tentative="1">
+      <w:start w:val="1"/>
+      <w:numFmt w:val="bullet"/>
+      <w:lvlText w:val="o"/>
+      <w:lvlJc w:val="left"/>
+      <w:pPr>
+        <w:ind w:left="3600" w:hanging="360"/>
+      </w:pPr>
+      <w:rPr>
+        <w:rFonts w:ascii="Courier New" w:hAnsi="Courier New" w:cs="Courier New" w:hint="default"/>
+      </w:rPr>
+    </w:lvl>
+    <w:lvl w:ilvl="5" w:tplc="0C0A0005" w:tentative="1">
+      <w:start w:val="1"/>
+      <w:numFmt w:val="bullet"/>
+      <w:lvlText w:val=""/>
+      <w:lvlJc w:val="left"/>
+      <w:pPr>
+        <w:ind w:left="4320" w:hanging="360"/>
+      </w:pPr>
+      <w:rPr>
+        <w:rFonts w:ascii="Wingdings" w:hAnsi="Wingdings" w:hint="default"/>
+      </w:rPr>
+    </w:lvl>
+    <w:lvl w:ilvl="6" w:tplc="0C0A0001" w:tentative="1">
+      <w:start w:val="1"/>
+      <w:numFmt w:val="bullet"/>
+      <w:lvlText w:val=""/>
+      <w:lvlJc w:val="left"/>
+      <w:pPr>
+        <w:ind w:left="5040" w:hanging="360"/>
+      </w:pPr>
+      <w:rPr>
+        <w:rFonts w:ascii="Symbol" w:hAnsi="Symbol" w:hint="default"/>
+      </w:rPr>
+    </w:lvl>
+    <w:lvl w:ilvl="7" w:tplc="0C0A0003" w:tentative="1">
+      <w:start w:val="1"/>
+      <w:numFmt w:val="bullet"/>
+      <w:lvlText w:val="o"/>
+      <w:lvlJc w:val="left"/>
+      <w:pPr>
+        <w:ind w:left="5760" w:hanging="360"/>
+      </w:pPr>
+      <w:rPr>
+        <w:rFonts w:ascii="Courier New" w:hAnsi="Courier New" w:cs="Courier New" w:hint="default"/>
+      </w:rPr>
+    </w:lvl>
+    <w:lvl w:ilvl="8" w:tplc="0C0A0005" w:tentative="1">
+      <w:start w:val="1"/>
+      <w:numFmt w:val="bullet"/>
+      <w:lvlText w:val=""/>
+      <w:lvlJc w:val="left"/>
+      <w:pPr>
+        <w:ind w:left="6480" w:hanging="360"/>
+      </w:pPr>
+      <w:rPr>
+        <w:rFonts w:ascii="Wingdings" w:hAnsi="Wingdings" w:hint="default"/>
+      </w:rPr>
+    </w:lvl>
+  </w:abstractNum>
+  <w:num w:numId="1" w16cid:durableId="152723207">
+    <w:abstractNumId w:val="1"/>
+  </w:num>
+  <w:num w:numId="2" w16cid:durableId="1164012762">
+    <w:abstractNumId w:val="0"/>
+  </w:num>
+</w:numbering>
 </file>
 
 <file path=word/styles.xml><?xml version="1.0" encoding="utf-8"?>
@@ -481,6 +1204,60 @@
       <w:szCs w:val="56"/>
     </w:rPr>
   </w:style>
+  <w:style w:type="paragraph" w:styleId="Subtitle">
+    <w:name w:val="Subtitle"/>
+    <w:basedOn w:val="Normal"/>
+    <w:next w:val="Normal"/>
+    <w:link w:val="SubtitleChar"/>
+    <w:uiPriority w:val="11"/>
+    <w:qFormat/>
+    <w:rsid w:val="008866AE"/>
+    <w:pPr>
+      <w:numPr>
+        <w:ilvl w:val="1"/>
+      </w:numPr>
+    </w:pPr>
+    <w:rPr>
+      <w:rFonts w:eastAsiaTheme="minorEastAsia"/>
+      <w:color w:val="5A5A5A" w:themeColor="text1" w:themeTint="A5"/>
+      <w:spacing w:val="15"/>
+    </w:rPr>
+  </w:style>
+  <w:style w:type="character" w:customStyle="1" w:styleId="SubtitleChar">
+    <w:name w:val="Subtitle Char"/>
+    <w:basedOn w:val="DefaultParagraphFont"/>
+    <w:link w:val="Subtitle"/>
+    <w:uiPriority w:val="11"/>
+    <w:rsid w:val="008866AE"/>
+    <w:rPr>
+      <w:rFonts w:eastAsiaTheme="minorEastAsia"/>
+      <w:color w:val="5A5A5A" w:themeColor="text1" w:themeTint="A5"/>
+      <w:spacing w:val="15"/>
+    </w:rPr>
+  </w:style>
+  <w:style w:type="character" w:styleId="SubtleEmphasis">
+    <w:name w:val="Subtle Emphasis"/>
+    <w:basedOn w:val="DefaultParagraphFont"/>
+    <w:uiPriority w:val="19"/>
+    <w:qFormat/>
+    <w:rsid w:val="008866AE"/>
+    <w:rPr>
+      <w:i/>
+      <w:iCs/>
+      <w:color w:val="404040" w:themeColor="text1" w:themeTint="BF"/>
+    </w:rPr>
+  </w:style>
+  <w:style w:type="paragraph" w:styleId="ListParagraph">
+    <w:name w:val="List Paragraph"/>
+    <w:basedOn w:val="Normal"/>
+    <w:uiPriority w:val="34"/>
+    <w:qFormat/>
+    <w:rsid w:val="008866AE"/>
+    <w:pPr>
+      <w:ind w:left="720"/>
+      <w:contextualSpacing/>
+    </w:pPr>
+  </w:style>
 </w:styles>
 </file>
 

</xml_diff>